<commit_message>
added insert sql informations
</commit_message>
<xml_diff>
--- a/Teoria.docx
+++ b/Teoria.docx
@@ -634,6 +634,183 @@
     <w:p>
       <w:r>
         <w:t>Ao final do código é mostrada a saída e fechado todos os objetos relacionados a base de dados, o que é uma boa prática</w:t>
+      </w:r>
+      <w:r>
+        <w:t>.</w:t>
+      </w:r>
+    </w:p>
+    <w:p/>
+    <w:p/>
+    <w:p/>
+    <w:p>
+      <w:r>
+        <w:rPr>
+          <w:noProof/>
+        </w:rPr>
+        <w:drawing>
+          <wp:inline distT="0" distB="0" distL="0" distR="0" wp14:anchorId="680C1B84" wp14:editId="5703CFC0">
+            <wp:extent cx="5760085" cy="3611245"/>
+            <wp:effectExtent l="0" t="0" r="0" b="8255"/>
+            <wp:docPr id="214779890" name="Imagem 1"/>
+            <wp:cNvGraphicFramePr>
+              <a:graphicFrameLocks xmlns:a="http://schemas.openxmlformats.org/drawingml/2006/main" noChangeAspect="1"/>
+            </wp:cNvGraphicFramePr>
+            <a:graphic xmlns:a="http://schemas.openxmlformats.org/drawingml/2006/main">
+              <a:graphicData uri="http://schemas.openxmlformats.org/drawingml/2006/picture">
+                <pic:pic xmlns:pic="http://schemas.openxmlformats.org/drawingml/2006/picture">
+                  <pic:nvPicPr>
+                    <pic:cNvPr id="214779890" name=""/>
+                    <pic:cNvPicPr/>
+                  </pic:nvPicPr>
+                  <pic:blipFill>
+                    <a:blip r:embed="rId7"/>
+                    <a:stretch>
+                      <a:fillRect/>
+                    </a:stretch>
+                  </pic:blipFill>
+                  <pic:spPr>
+                    <a:xfrm>
+                      <a:off x="0" y="0"/>
+                      <a:ext cx="5760085" cy="3611245"/>
+                    </a:xfrm>
+                    <a:prstGeom prst="rect">
+                      <a:avLst/>
+                    </a:prstGeom>
+                  </pic:spPr>
+                </pic:pic>
+              </a:graphicData>
+            </a:graphic>
+          </wp:inline>
+        </w:drawing>
+      </w:r>
+    </w:p>
+    <w:p/>
+    <w:p>
+      <w:r>
+        <w:rPr>
+          <w:noProof/>
+        </w:rPr>
+        <w:drawing>
+          <wp:inline distT="0" distB="0" distL="0" distR="0" wp14:anchorId="523DFA19" wp14:editId="5B8D031A">
+            <wp:extent cx="5760085" cy="975360"/>
+            <wp:effectExtent l="0" t="0" r="0" b="0"/>
+            <wp:docPr id="153832855" name="Imagem 1"/>
+            <wp:cNvGraphicFramePr>
+              <a:graphicFrameLocks xmlns:a="http://schemas.openxmlformats.org/drawingml/2006/main" noChangeAspect="1"/>
+            </wp:cNvGraphicFramePr>
+            <a:graphic xmlns:a="http://schemas.openxmlformats.org/drawingml/2006/main">
+              <a:graphicData uri="http://schemas.openxmlformats.org/drawingml/2006/picture">
+                <pic:pic xmlns:pic="http://schemas.openxmlformats.org/drawingml/2006/picture">
+                  <pic:nvPicPr>
+                    <pic:cNvPr id="153832855" name=""/>
+                    <pic:cNvPicPr/>
+                  </pic:nvPicPr>
+                  <pic:blipFill>
+                    <a:blip r:embed="rId8"/>
+                    <a:stretch>
+                      <a:fillRect/>
+                    </a:stretch>
+                  </pic:blipFill>
+                  <pic:spPr>
+                    <a:xfrm>
+                      <a:off x="0" y="0"/>
+                      <a:ext cx="5760085" cy="975360"/>
+                    </a:xfrm>
+                    <a:prstGeom prst="rect">
+                      <a:avLst/>
+                    </a:prstGeom>
+                  </pic:spPr>
+                </pic:pic>
+              </a:graphicData>
+            </a:graphic>
+          </wp:inline>
+        </w:drawing>
+      </w:r>
+    </w:p>
+    <w:p/>
+    <w:p>
+      <w:r>
+        <w:rPr>
+          <w:noProof/>
+        </w:rPr>
+        <w:drawing>
+          <wp:inline distT="0" distB="0" distL="0" distR="0" wp14:anchorId="656D74AD" wp14:editId="3E603638">
+            <wp:extent cx="5760085" cy="1205230"/>
+            <wp:effectExtent l="0" t="0" r="0" b="0"/>
+            <wp:docPr id="2109457449" name="Imagem 1"/>
+            <wp:cNvGraphicFramePr>
+              <a:graphicFrameLocks xmlns:a="http://schemas.openxmlformats.org/drawingml/2006/main" noChangeAspect="1"/>
+            </wp:cNvGraphicFramePr>
+            <a:graphic xmlns:a="http://schemas.openxmlformats.org/drawingml/2006/main">
+              <a:graphicData uri="http://schemas.openxmlformats.org/drawingml/2006/picture">
+                <pic:pic xmlns:pic="http://schemas.openxmlformats.org/drawingml/2006/picture">
+                  <pic:nvPicPr>
+                    <pic:cNvPr id="2109457449" name=""/>
+                    <pic:cNvPicPr/>
+                  </pic:nvPicPr>
+                  <pic:blipFill>
+                    <a:blip r:embed="rId9"/>
+                    <a:stretch>
+                      <a:fillRect/>
+                    </a:stretch>
+                  </pic:blipFill>
+                  <pic:spPr>
+                    <a:xfrm>
+                      <a:off x="0" y="0"/>
+                      <a:ext cx="5760085" cy="1205230"/>
+                    </a:xfrm>
+                    <a:prstGeom prst="rect">
+                      <a:avLst/>
+                    </a:prstGeom>
+                  </pic:spPr>
+                </pic:pic>
+              </a:graphicData>
+            </a:graphic>
+          </wp:inline>
+        </w:drawing>
+      </w:r>
+    </w:p>
+    <w:p>
+      <w:r>
+        <w:rPr>
+          <w:noProof/>
+        </w:rPr>
+        <w:lastRenderedPageBreak/>
+        <w:drawing>
+          <wp:inline distT="0" distB="0" distL="0" distR="0" wp14:anchorId="6317EE92" wp14:editId="224FEDF4">
+            <wp:extent cx="5760085" cy="1046480"/>
+            <wp:effectExtent l="0" t="0" r="0" b="1270"/>
+            <wp:docPr id="1113076649" name="Imagem 1"/>
+            <wp:cNvGraphicFramePr>
+              <a:graphicFrameLocks xmlns:a="http://schemas.openxmlformats.org/drawingml/2006/main" noChangeAspect="1"/>
+            </wp:cNvGraphicFramePr>
+            <a:graphic xmlns:a="http://schemas.openxmlformats.org/drawingml/2006/main">
+              <a:graphicData uri="http://schemas.openxmlformats.org/drawingml/2006/picture">
+                <pic:pic xmlns:pic="http://schemas.openxmlformats.org/drawingml/2006/picture">
+                  <pic:nvPicPr>
+                    <pic:cNvPr id="1113076649" name=""/>
+                    <pic:cNvPicPr/>
+                  </pic:nvPicPr>
+                  <pic:blipFill>
+                    <a:blip r:embed="rId10"/>
+                    <a:stretch>
+                      <a:fillRect/>
+                    </a:stretch>
+                  </pic:blipFill>
+                  <pic:spPr>
+                    <a:xfrm>
+                      <a:off x="0" y="0"/>
+                      <a:ext cx="5760085" cy="1046480"/>
+                    </a:xfrm>
+                    <a:prstGeom prst="rect">
+                      <a:avLst/>
+                    </a:prstGeom>
+                  </pic:spPr>
+                </pic:pic>
+              </a:graphicData>
+            </a:graphic>
+          </wp:inline>
+        </w:drawing>
       </w:r>
     </w:p>
     <w:sectPr>

</xml_diff>

<commit_message>
updating data done and docummented
</commit_message>
<xml_diff>
--- a/Teoria.docx
+++ b/Teoria.docx
@@ -982,116 +982,195 @@
           </wp:inline>
         </w:drawing>
       </w:r>
+    </w:p>
+    <w:p/>
+    <w:p>
+      <w:r>
+        <w:t>Basicamente, cria-se o comando SQL e</w:t>
+      </w:r>
+      <w:r>
+        <w:t xml:space="preserve"> executa-se ele utilizando o método </w:t>
+      </w:r>
+      <w:proofErr w:type="spellStart"/>
+      <w:proofErr w:type="gramStart"/>
+      <w:r>
+        <w:rPr>
+          <w:b/>
+        </w:rPr>
+        <w:t>ExecuteNonQuery</w:t>
+      </w:r>
+      <w:proofErr w:type="spellEnd"/>
+      <w:r>
+        <w:rPr>
+          <w:b/>
+        </w:rPr>
+        <w:t>(</w:t>
+      </w:r>
+      <w:proofErr w:type="gramEnd"/>
+      <w:r>
+        <w:rPr>
+          <w:b/>
+        </w:rPr>
+        <w:t>)</w:t>
+      </w:r>
+      <w:r>
+        <w:t xml:space="preserve">, que é o método utilizado para se executar qualquer comando SQL que não retorne um resultado como acontece com o </w:t>
+      </w:r>
+      <w:proofErr w:type="spellStart"/>
+      <w:r>
+        <w:rPr>
+          <w:b/>
+        </w:rPr>
+        <w:t>select</w:t>
+      </w:r>
+      <w:proofErr w:type="spellEnd"/>
+      <w:r>
+        <w:t xml:space="preserve">. Para esse projeto será utilizado o </w:t>
+      </w:r>
+      <w:proofErr w:type="spellStart"/>
+      <w:proofErr w:type="gramStart"/>
+      <w:r>
+        <w:rPr>
+          <w:b/>
+        </w:rPr>
+        <w:t>ExecuteNonQuery</w:t>
+      </w:r>
+      <w:proofErr w:type="spellEnd"/>
+      <w:r>
+        <w:rPr>
+          <w:b/>
+        </w:rPr>
+        <w:t>(</w:t>
+      </w:r>
+      <w:proofErr w:type="gramEnd"/>
+      <w:r>
+        <w:rPr>
+          <w:b/>
+        </w:rPr>
+        <w:t>)</w:t>
+      </w:r>
+      <w:r>
+        <w:t xml:space="preserve"> diretamente no </w:t>
+      </w:r>
+      <w:proofErr w:type="spellStart"/>
+      <w:r>
+        <w:rPr>
+          <w:b/>
+        </w:rPr>
+        <w:t>SqlCommand</w:t>
+      </w:r>
+      <w:proofErr w:type="spellEnd"/>
+      <w:r>
+        <w:rPr>
+          <w:b/>
+        </w:rPr>
+        <w:t xml:space="preserve"> </w:t>
+      </w:r>
+      <w:r>
+        <w:t xml:space="preserve">instanciado, porém </w:t>
+      </w:r>
+      <w:proofErr w:type="spellStart"/>
+      <w:r>
+        <w:t>recomands-se</w:t>
+      </w:r>
+      <w:proofErr w:type="spellEnd"/>
+      <w:r>
+        <w:t xml:space="preserve"> utilizar um </w:t>
+      </w:r>
+      <w:proofErr w:type="spellStart"/>
+      <w:r>
+        <w:rPr>
+          <w:b/>
+        </w:rPr>
+        <w:t>SqlDataAdapter</w:t>
+      </w:r>
+      <w:proofErr w:type="spellEnd"/>
+      <w:r>
+        <w:t>, que será estudado em um projeto futuro.</w:t>
+      </w:r>
+    </w:p>
+    <w:p/>
+    <w:p>
+      <w:pPr>
+        <w:pStyle w:val="Ttulo1"/>
+      </w:pPr>
+      <w:r>
+        <w:t>Atualizando dados</w:t>
+      </w:r>
+    </w:p>
+    <w:p/>
+    <w:p>
+      <w:r>
+        <w:rPr>
+          <w:noProof/>
+          <w:lang w:eastAsia="pt-BR"/>
+        </w:rPr>
+        <w:drawing>
+          <wp:inline distT="0" distB="0" distL="0" distR="0" wp14:anchorId="0C148324" wp14:editId="06106321">
+            <wp:extent cx="5760085" cy="1384300"/>
+            <wp:effectExtent l="0" t="0" r="0" b="6350"/>
+            <wp:docPr id="2" name="Imagem 2"/>
+            <wp:cNvGraphicFramePr>
+              <a:graphicFrameLocks xmlns:a="http://schemas.openxmlformats.org/drawingml/2006/main" noChangeAspect="1"/>
+            </wp:cNvGraphicFramePr>
+            <a:graphic xmlns:a="http://schemas.openxmlformats.org/drawingml/2006/main">
+              <a:graphicData uri="http://schemas.openxmlformats.org/drawingml/2006/picture">
+                <pic:pic xmlns:pic="http://schemas.openxmlformats.org/drawingml/2006/picture">
+                  <pic:nvPicPr>
+                    <pic:cNvPr id="1" name=""/>
+                    <pic:cNvPicPr/>
+                  </pic:nvPicPr>
+                  <pic:blipFill>
+                    <a:blip r:embed="rId8"/>
+                    <a:stretch>
+                      <a:fillRect/>
+                    </a:stretch>
+                  </pic:blipFill>
+                  <pic:spPr>
+                    <a:xfrm>
+                      <a:off x="0" y="0"/>
+                      <a:ext cx="5760085" cy="1384300"/>
+                    </a:xfrm>
+                    <a:prstGeom prst="rect">
+                      <a:avLst/>
+                    </a:prstGeom>
+                  </pic:spPr>
+                </pic:pic>
+              </a:graphicData>
+            </a:graphic>
+          </wp:inline>
+        </w:drawing>
+      </w:r>
+    </w:p>
+    <w:p/>
+    <w:p>
+      <w:r>
+        <w:t xml:space="preserve">Basicamente a mesma coisa que inserir dados, porém utilizando a sintaxe do </w:t>
+      </w:r>
+      <w:proofErr w:type="spellStart"/>
+      <w:r>
+        <w:rPr>
+          <w:b/>
+        </w:rPr>
+        <w:t>update</w:t>
+      </w:r>
+      <w:proofErr w:type="spellEnd"/>
+      <w:r>
+        <w:t xml:space="preserve">. Recomendável utilizar um </w:t>
+      </w:r>
+      <w:r>
+        <w:rPr>
+          <w:b/>
+        </w:rPr>
+        <w:t>SqlDataAdaptader</w:t>
+      </w:r>
+      <w:r>
+        <w:t>.</w:t>
+      </w:r>
       <w:bookmarkStart w:id="0" w:name="_GoBack"/>
       <w:bookmarkEnd w:id="0"/>
     </w:p>
     <w:p/>
-    <w:p>
-      <w:r>
-        <w:t>Basicamente, cria-se o comando SQL e</w:t>
-      </w:r>
-      <w:r>
-        <w:t xml:space="preserve"> executa-se ele utilizando o método </w:t>
-      </w:r>
-      <w:proofErr w:type="spellStart"/>
-      <w:proofErr w:type="gramStart"/>
-      <w:r>
-        <w:rPr>
-          <w:b/>
-        </w:rPr>
-        <w:t>ExecuteNonQuery</w:t>
-      </w:r>
-      <w:proofErr w:type="spellEnd"/>
-      <w:r>
-        <w:rPr>
-          <w:b/>
-        </w:rPr>
-        <w:t>(</w:t>
-      </w:r>
-      <w:proofErr w:type="gramEnd"/>
-      <w:r>
-        <w:rPr>
-          <w:b/>
-        </w:rPr>
-        <w:t>)</w:t>
-      </w:r>
-      <w:r>
-        <w:t xml:space="preserve">, que é o método utilizado para se executar qualquer comando SQL que não retorne um resultado como acontece com o </w:t>
-      </w:r>
-      <w:proofErr w:type="spellStart"/>
-      <w:r>
-        <w:rPr>
-          <w:b/>
-        </w:rPr>
-        <w:t>select</w:t>
-      </w:r>
-      <w:proofErr w:type="spellEnd"/>
-      <w:r>
-        <w:t xml:space="preserve">. Para esse projeto será utilizado o </w:t>
-      </w:r>
-      <w:proofErr w:type="spellStart"/>
-      <w:proofErr w:type="gramStart"/>
-      <w:r>
-        <w:rPr>
-          <w:b/>
-        </w:rPr>
-        <w:t>ExecuteNonQuery</w:t>
-      </w:r>
-      <w:proofErr w:type="spellEnd"/>
-      <w:r>
-        <w:rPr>
-          <w:b/>
-        </w:rPr>
-        <w:t>(</w:t>
-      </w:r>
-      <w:proofErr w:type="gramEnd"/>
-      <w:r>
-        <w:rPr>
-          <w:b/>
-        </w:rPr>
-        <w:t>)</w:t>
-      </w:r>
-      <w:r>
-        <w:t xml:space="preserve"> diretamente no </w:t>
-      </w:r>
-      <w:proofErr w:type="spellStart"/>
-      <w:r>
-        <w:rPr>
-          <w:b/>
-        </w:rPr>
-        <w:t>SqlCommand</w:t>
-      </w:r>
-      <w:proofErr w:type="spellEnd"/>
-      <w:r>
-        <w:rPr>
-          <w:b/>
-        </w:rPr>
-        <w:t xml:space="preserve"> </w:t>
-      </w:r>
-      <w:r>
-        <w:t xml:space="preserve">instanciado, porém </w:t>
-      </w:r>
-      <w:proofErr w:type="spellStart"/>
-      <w:r>
-        <w:t>recomands-se</w:t>
-      </w:r>
-      <w:proofErr w:type="spellEnd"/>
-      <w:r>
-        <w:t xml:space="preserve"> utilizar um </w:t>
-      </w:r>
-      <w:proofErr w:type="spellStart"/>
-      <w:r>
-        <w:rPr>
-          <w:b/>
-        </w:rPr>
-        <w:t>SqlDataAdapter</w:t>
-      </w:r>
-      <w:proofErr w:type="spellEnd"/>
-      <w:r>
-        <w:t>, que será estudado em um projeto futuro.</w:t>
-      </w:r>
-    </w:p>
-    <w:p/>
     <w:p/>
     <w:p>
       <w:r>
@@ -1099,6 +1178,7 @@
           <w:noProof/>
           <w:lang w:eastAsia="pt-BR"/>
         </w:rPr>
+        <w:lastRenderedPageBreak/>
         <w:drawing>
           <wp:inline distT="0" distB="0" distL="0" distR="0" wp14:anchorId="680C1B84" wp14:editId="5703CFC0">
             <wp:extent cx="5760085" cy="3611245"/>
@@ -1115,7 +1195,7 @@
                     <pic:cNvPicPr/>
                   </pic:nvPicPr>
                   <pic:blipFill>
-                    <a:blip r:embed="rId8"/>
+                    <a:blip r:embed="rId9"/>
                     <a:stretch>
                       <a:fillRect/>
                     </a:stretch>
@@ -1159,7 +1239,7 @@
                     <pic:cNvPicPr/>
                   </pic:nvPicPr>
                   <pic:blipFill>
-                    <a:blip r:embed="rId9"/>
+                    <a:blip r:embed="rId10"/>
                     <a:stretch>
                       <a:fillRect/>
                     </a:stretch>
@@ -1203,7 +1283,7 @@
                     <pic:cNvPicPr/>
                   </pic:nvPicPr>
                   <pic:blipFill>
-                    <a:blip r:embed="rId10"/>
+                    <a:blip r:embed="rId11"/>
                     <a:stretch>
                       <a:fillRect/>
                     </a:stretch>
@@ -1246,7 +1326,7 @@
                     <pic:cNvPicPr/>
                   </pic:nvPicPr>
                   <pic:blipFill>
-                    <a:blip r:embed="rId11"/>
+                    <a:blip r:embed="rId12"/>
                     <a:stretch>
                       <a:fillRect/>
                     </a:stretch>

</xml_diff>

<commit_message>
deleting data done anda docummented
</commit_message>
<xml_diff>
--- a/Teoria.docx
+++ b/Teoria.docx
@@ -1158,19 +1158,39 @@
       <w:r>
         <w:t xml:space="preserve">. Recomendável utilizar um </w:t>
       </w:r>
+      <w:proofErr w:type="spellStart"/>
       <w:r>
         <w:rPr>
           <w:b/>
         </w:rPr>
         <w:t>SqlDataAdaptader</w:t>
       </w:r>
+      <w:proofErr w:type="spellEnd"/>
       <w:r>
         <w:t>.</w:t>
       </w:r>
+    </w:p>
+    <w:p/>
+    <w:p/>
+    <w:p>
+      <w:pPr>
+        <w:pStyle w:val="Ttulo1"/>
+      </w:pPr>
+    </w:p>
+    <w:p/>
+    <w:p>
       <w:bookmarkStart w:id="0" w:name="_GoBack"/>
       <w:bookmarkEnd w:id="0"/>
     </w:p>
-    <w:p/>
+    <w:p>
+      <w:pPr>
+        <w:pStyle w:val="Ttulo1"/>
+      </w:pPr>
+      <w:r>
+        <w:lastRenderedPageBreak/>
+        <w:t>Deletando dados</w:t>
+      </w:r>
+    </w:p>
     <w:p/>
     <w:p>
       <w:r>
@@ -1178,7 +1198,82 @@
           <w:noProof/>
           <w:lang w:eastAsia="pt-BR"/>
         </w:rPr>
-        <w:lastRenderedPageBreak/>
+        <w:drawing>
+          <wp:inline distT="0" distB="0" distL="0" distR="0" wp14:anchorId="2E72A0BD" wp14:editId="12D5A7B5">
+            <wp:extent cx="5760085" cy="2372995"/>
+            <wp:effectExtent l="0" t="0" r="0" b="8255"/>
+            <wp:docPr id="3" name="Imagem 3"/>
+            <wp:cNvGraphicFramePr>
+              <a:graphicFrameLocks xmlns:a="http://schemas.openxmlformats.org/drawingml/2006/main" noChangeAspect="1"/>
+            </wp:cNvGraphicFramePr>
+            <a:graphic xmlns:a="http://schemas.openxmlformats.org/drawingml/2006/main">
+              <a:graphicData uri="http://schemas.openxmlformats.org/drawingml/2006/picture">
+                <pic:pic xmlns:pic="http://schemas.openxmlformats.org/drawingml/2006/picture">
+                  <pic:nvPicPr>
+                    <pic:cNvPr id="1" name=""/>
+                    <pic:cNvPicPr/>
+                  </pic:nvPicPr>
+                  <pic:blipFill>
+                    <a:blip r:embed="rId9"/>
+                    <a:stretch>
+                      <a:fillRect/>
+                    </a:stretch>
+                  </pic:blipFill>
+                  <pic:spPr>
+                    <a:xfrm>
+                      <a:off x="0" y="0"/>
+                      <a:ext cx="5760085" cy="2372995"/>
+                    </a:xfrm>
+                    <a:prstGeom prst="rect">
+                      <a:avLst/>
+                    </a:prstGeom>
+                  </pic:spPr>
+                </pic:pic>
+              </a:graphicData>
+            </a:graphic>
+          </wp:inline>
+        </w:drawing>
+      </w:r>
+    </w:p>
+    <w:p/>
+    <w:p>
+      <w:r>
+        <w:t xml:space="preserve">Basicamente a mesma coisa que inserir </w:t>
+      </w:r>
+      <w:r>
+        <w:t xml:space="preserve">e atualizar </w:t>
+      </w:r>
+      <w:r>
+        <w:t xml:space="preserve">dados, porém utilizando a sintaxe do </w:t>
+      </w:r>
+      <w:r>
+        <w:rPr>
+          <w:b/>
+        </w:rPr>
+        <w:t>delete</w:t>
+      </w:r>
+      <w:r>
+        <w:t xml:space="preserve">. Recomendável utilizar um </w:t>
+      </w:r>
+      <w:proofErr w:type="spellStart"/>
+      <w:r>
+        <w:rPr>
+          <w:b/>
+        </w:rPr>
+        <w:t>SqlDataAdaptader</w:t>
+      </w:r>
+      <w:proofErr w:type="spellEnd"/>
+      <w:r>
+        <w:t>.</w:t>
+      </w:r>
+    </w:p>
+    <w:p/>
+    <w:p>
+      <w:r>
+        <w:rPr>
+          <w:noProof/>
+          <w:lang w:eastAsia="pt-BR"/>
+        </w:rPr>
         <w:drawing>
           <wp:inline distT="0" distB="0" distL="0" distR="0" wp14:anchorId="680C1B84" wp14:editId="5703CFC0">
             <wp:extent cx="5760085" cy="3611245"/>
@@ -1195,7 +1290,7 @@
                     <pic:cNvPicPr/>
                   </pic:nvPicPr>
                   <pic:blipFill>
-                    <a:blip r:embed="rId9"/>
+                    <a:blip r:embed="rId10"/>
                     <a:stretch>
                       <a:fillRect/>
                     </a:stretch>
@@ -1239,7 +1334,7 @@
                     <pic:cNvPicPr/>
                   </pic:nvPicPr>
                   <pic:blipFill>
-                    <a:blip r:embed="rId10"/>
+                    <a:blip r:embed="rId11"/>
                     <a:stretch>
                       <a:fillRect/>
                     </a:stretch>
@@ -1267,6 +1362,7 @@
           <w:noProof/>
           <w:lang w:eastAsia="pt-BR"/>
         </w:rPr>
+        <w:lastRenderedPageBreak/>
         <w:drawing>
           <wp:inline distT="0" distB="0" distL="0" distR="0" wp14:anchorId="656D74AD" wp14:editId="3E603638">
             <wp:extent cx="5760085" cy="1205230"/>
@@ -1283,7 +1379,7 @@
                     <pic:cNvPicPr/>
                   </pic:nvPicPr>
                   <pic:blipFill>
-                    <a:blip r:embed="rId11"/>
+                    <a:blip r:embed="rId12"/>
                     <a:stretch>
                       <a:fillRect/>
                     </a:stretch>
@@ -1326,7 +1422,7 @@
                     <pic:cNvPicPr/>
                   </pic:nvPicPr>
                   <pic:blipFill>
-                    <a:blip r:embed="rId12"/>
+                    <a:blip r:embed="rId13"/>
                     <a:stretch>
                       <a:fillRect/>
                     </a:stretch>
@@ -2171,7 +2267,7 @@
   <w:style w:type="paragraph" w:default="1" w:styleId="Normal">
     <w:name w:val="Normal"/>
     <w:qFormat/>
-    <w:rsid w:val="004310FB"/>
+    <w:rsid w:val="001F7A2A"/>
     <w:pPr>
       <w:spacing w:after="0" w:line="240" w:lineRule="auto"/>
       <w:jc w:val="both"/>

</xml_diff>